<commit_message>
Update requirement doc. Add Test Plan and Test Plan Tracker
Update requirement doc:
Added F13
Added R10
Appended NF8

Added Testplan:
Filled up to section 3. Need to do test approach, test cases, test environment, and test schedule.

Added TestPlanTracker:
Added two test cases.
Will need to expand.
</commit_message>
<xml_diff>
--- a/Requirements Document.docx
+++ b/Requirements Document.docx
@@ -216,7 +216,23 @@
           <w:sz w:val="24"/>
           <w:szCs w:val="24"/>
         </w:rPr>
-        <w:t>The application can run on modern cellular devices, like android and iphone. Since the application will use onboard AI, the phone will need to be capable of handling common other applications.</w:t>
+        <w:t xml:space="preserve">The application can run on modern cellular devices, like android and </w:t>
+      </w:r>
+      <w:proofErr w:type="spellStart"/>
+      <w:r>
+        <w:rPr>
+          <w:sz w:val="24"/>
+          <w:szCs w:val="24"/>
+        </w:rPr>
+        <w:t>iphone</w:t>
+      </w:r>
+      <w:proofErr w:type="spellEnd"/>
+      <w:r>
+        <w:rPr>
+          <w:sz w:val="24"/>
+          <w:szCs w:val="24"/>
+        </w:rPr>
+        <w:t>. Since the application will use onboard AI, the phone will need to be capable of handling common other applications.</w:t>
       </w:r>
     </w:p>
     <w:p>
@@ -324,7 +340,23 @@
           <w:sz w:val="24"/>
           <w:szCs w:val="24"/>
         </w:rPr>
-        <w:t>Motivation: The user is seeking a self help application and understands their situation warrants such an application.</w:t>
+        <w:t xml:space="preserve">Motivation: The user is seeking a </w:t>
+      </w:r>
+      <w:proofErr w:type="spellStart"/>
+      <w:r>
+        <w:rPr>
+          <w:sz w:val="24"/>
+          <w:szCs w:val="24"/>
+        </w:rPr>
+        <w:t>self help</w:t>
+      </w:r>
+      <w:proofErr w:type="spellEnd"/>
+      <w:r>
+        <w:rPr>
+          <w:sz w:val="24"/>
+          <w:szCs w:val="24"/>
+        </w:rPr>
+        <w:t xml:space="preserve"> application and understands their situation warrants such an application.</w:t>
       </w:r>
       <w:r>
         <w:rPr>
@@ -867,15 +899,6 @@
           <w:szCs w:val="24"/>
         </w:rPr>
       </w:pPr>
-      <w:r>
-        <w:rPr>
-          <w:rFonts w:eastAsia="Arial" w:cs="Arial"/>
-          <w:color w:val="000000" w:themeColor="text1"/>
-          <w:sz w:val="24"/>
-          <w:szCs w:val="24"/>
-        </w:rPr>
-        <w:t>F11. Simple installation and initialization features. The app can simply be downloaded and used from the app store and allow the user to simply create their profile from their.</w:t>
-      </w:r>
     </w:p>
     <w:p>
       <w:pPr>
@@ -887,6 +910,35 @@
           <w:szCs w:val="24"/>
         </w:rPr>
       </w:pPr>
+      <w:r>
+        <w:rPr>
+          <w:rFonts w:eastAsia="Arial" w:cs="Arial"/>
+          <w:color w:val="000000" w:themeColor="text1"/>
+          <w:sz w:val="24"/>
+          <w:szCs w:val="24"/>
+        </w:rPr>
+        <w:t xml:space="preserve">F11. Simple installation and initialization features. The app can simply be downloaded and used from the app store and allow the user to simply create their profile from </w:t>
+      </w:r>
+      <w:proofErr w:type="spellStart"/>
+      <w:r>
+        <w:rPr>
+          <w:rFonts w:eastAsia="Arial" w:cs="Arial"/>
+          <w:color w:val="000000" w:themeColor="text1"/>
+          <w:sz w:val="24"/>
+          <w:szCs w:val="24"/>
+        </w:rPr>
+        <w:t>their</w:t>
+      </w:r>
+      <w:proofErr w:type="spellEnd"/>
+      <w:r>
+        <w:rPr>
+          <w:rFonts w:eastAsia="Arial" w:cs="Arial"/>
+          <w:color w:val="000000" w:themeColor="text1"/>
+          <w:sz w:val="24"/>
+          <w:szCs w:val="24"/>
+        </w:rPr>
+        <w:t>.</w:t>
+      </w:r>
     </w:p>
     <w:p>
       <w:pPr>
@@ -898,6 +950,17 @@
           <w:szCs w:val="24"/>
         </w:rPr>
       </w:pPr>
+    </w:p>
+    <w:p>
+      <w:pPr>
+        <w:spacing w:after="0"/>
+        <w:rPr>
+          <w:rFonts w:eastAsia="Arial" w:cs="Arial"/>
+          <w:color w:val="000000" w:themeColor="text1"/>
+          <w:sz w:val="24"/>
+          <w:szCs w:val="24"/>
+        </w:rPr>
+      </w:pPr>
       <w:r>
         <w:rPr>
           <w:rFonts w:eastAsia="Arial" w:cs="Arial"/>
@@ -907,6 +970,48 @@
         </w:rPr>
         <w:t>F12. The app sends periodic check ins and prompts to start a dialogue with the user.</w:t>
       </w:r>
+    </w:p>
+    <w:p>
+      <w:pPr>
+        <w:spacing w:after="0"/>
+        <w:rPr>
+          <w:rFonts w:eastAsia="Arial" w:cs="Arial"/>
+          <w:color w:val="000000" w:themeColor="text1"/>
+          <w:sz w:val="24"/>
+          <w:szCs w:val="24"/>
+        </w:rPr>
+      </w:pPr>
+    </w:p>
+    <w:p>
+      <w:pPr>
+        <w:spacing w:after="0"/>
+        <w:rPr>
+          <w:rFonts w:eastAsia="Arial" w:cs="Arial"/>
+          <w:color w:val="000000" w:themeColor="text1"/>
+          <w:sz w:val="24"/>
+          <w:szCs w:val="24"/>
+        </w:rPr>
+      </w:pPr>
+      <w:r>
+        <w:rPr>
+          <w:rFonts w:eastAsia="Arial" w:cs="Arial"/>
+          <w:color w:val="000000" w:themeColor="text1"/>
+          <w:sz w:val="24"/>
+          <w:szCs w:val="24"/>
+        </w:rPr>
+        <w:t>F13. The application contains all relevant screens, and each screen is accessible.</w:t>
+      </w:r>
+    </w:p>
+    <w:p>
+      <w:pPr>
+        <w:spacing w:after="0"/>
+        <w:rPr>
+          <w:rFonts w:eastAsia="Arial" w:cs="Arial"/>
+          <w:color w:val="000000" w:themeColor="text1"/>
+          <w:sz w:val="24"/>
+          <w:szCs w:val="24"/>
+        </w:rPr>
+      </w:pPr>
     </w:p>
     <w:p>
       <w:pPr>
@@ -979,7 +1084,6 @@
                 <w:b/>
                 <w:bCs/>
               </w:rPr>
-              <w:lastRenderedPageBreak/>
               <w:t>No.</w:t>
             </w:r>
           </w:p>
@@ -2195,6 +2299,119 @@
           </w:p>
         </w:tc>
       </w:tr>
+      <w:tr>
+        <w:trPr>
+          <w:trHeight w:val="144"/>
+        </w:trPr>
+        <w:tc>
+          <w:tcPr>
+            <w:tcW w:w="0" w:type="auto"/>
+            <w:tcBorders>
+              <w:top w:val="single" w:sz="6" w:space="0" w:color="auto"/>
+              <w:left w:val="single" w:sz="8" w:space="0" w:color="auto"/>
+              <w:bottom w:val="single" w:sz="6" w:space="0" w:color="auto"/>
+              <w:right w:val="single" w:sz="6" w:space="0" w:color="auto"/>
+            </w:tcBorders>
+            <w:shd w:val="clear" w:color="auto" w:fill="auto"/>
+          </w:tcPr>
+          <w:p>
+            <w:pPr>
+              <w:spacing w:after="0"/>
+              <w:jc w:val="left"/>
+              <w:rPr>
+                <w:rFonts w:cs="Arial"/>
+              </w:rPr>
+            </w:pPr>
+            <w:r>
+              <w:rPr>
+                <w:rFonts w:cs="Arial"/>
+              </w:rPr>
+              <w:t>R10</w:t>
+            </w:r>
+          </w:p>
+        </w:tc>
+        <w:tc>
+          <w:tcPr>
+            <w:tcW w:w="2326" w:type="dxa"/>
+            <w:tcBorders>
+              <w:top w:val="single" w:sz="6" w:space="0" w:color="auto"/>
+              <w:left w:val="single" w:sz="6" w:space="0" w:color="auto"/>
+              <w:bottom w:val="single" w:sz="6" w:space="0" w:color="auto"/>
+              <w:right w:val="single" w:sz="6" w:space="0" w:color="auto"/>
+            </w:tcBorders>
+            <w:shd w:val="clear" w:color="auto" w:fill="auto"/>
+          </w:tcPr>
+          <w:p>
+            <w:pPr>
+              <w:spacing w:after="0" w:line="259" w:lineRule="auto"/>
+              <w:jc w:val="left"/>
+              <w:rPr>
+                <w:rFonts w:ascii="Times New Roman" w:hAnsi="Times New Roman"/>
+                <w:sz w:val="22"/>
+                <w:szCs w:val="22"/>
+              </w:rPr>
+            </w:pPr>
+            <w:r>
+              <w:rPr>
+                <w:rFonts w:ascii="Times New Roman" w:hAnsi="Times New Roman"/>
+                <w:sz w:val="22"/>
+                <w:szCs w:val="22"/>
+              </w:rPr>
+              <w:t>Navigate</w:t>
+            </w:r>
+          </w:p>
+        </w:tc>
+        <w:tc>
+          <w:tcPr>
+            <w:tcW w:w="4733" w:type="dxa"/>
+            <w:tcBorders>
+              <w:top w:val="single" w:sz="6" w:space="0" w:color="auto"/>
+              <w:left w:val="single" w:sz="6" w:space="0" w:color="auto"/>
+              <w:bottom w:val="single" w:sz="6" w:space="0" w:color="auto"/>
+              <w:right w:val="single" w:sz="6" w:space="0" w:color="auto"/>
+            </w:tcBorders>
+            <w:shd w:val="clear" w:color="auto" w:fill="auto"/>
+          </w:tcPr>
+          <w:p>
+            <w:pPr>
+              <w:spacing w:after="0"/>
+              <w:jc w:val="left"/>
+              <w:rPr>
+                <w:rFonts w:cs="Arial"/>
+              </w:rPr>
+            </w:pPr>
+            <w:r>
+              <w:rPr>
+                <w:rFonts w:cs="Arial"/>
+              </w:rPr>
+              <w:t>As a user, I want to be able to access all the content of the application through the various screens. I want the screens to be logically ordered allowing me to navigate where I expect.</w:t>
+            </w:r>
+          </w:p>
+        </w:tc>
+        <w:tc>
+          <w:tcPr>
+            <w:tcW w:w="0" w:type="auto"/>
+            <w:tcBorders>
+              <w:top w:val="single" w:sz="6" w:space="0" w:color="auto"/>
+              <w:left w:val="single" w:sz="6" w:space="0" w:color="auto"/>
+              <w:bottom w:val="single" w:sz="6" w:space="0" w:color="auto"/>
+              <w:right w:val="single" w:sz="8" w:space="0" w:color="auto"/>
+            </w:tcBorders>
+            <w:shd w:val="clear" w:color="auto" w:fill="auto"/>
+          </w:tcPr>
+          <w:p>
+            <w:pPr>
+              <w:spacing w:after="0"/>
+              <w:jc w:val="center"/>
+              <w:rPr>
+                <w:rFonts w:ascii="Times New Roman" w:hAnsi="Times New Roman"/>
+                <w:sz w:val="22"/>
+                <w:szCs w:val="22"/>
+              </w:rPr>
+            </w:pPr>
+          </w:p>
+        </w:tc>
+      </w:tr>
     </w:tbl>
     <w:p>
       <w:pPr>
@@ -2222,6 +2439,7 @@
         <w:spacing w:line="259" w:lineRule="auto"/>
       </w:pPr>
       <w:r>
+        <w:lastRenderedPageBreak/>
         <w:t>The users private information is encrypted on their device, keeping their private information safe. Should information need to be sent elsewhere, their identity is abstracted.</w:t>
       </w:r>
     </w:p>
@@ -2251,7 +2469,6 @@
     </w:p>
     <w:p>
       <w:r>
-        <w:lastRenderedPageBreak/>
         <w:t>NF3: Usability - Response Time</w:t>
       </w:r>
     </w:p>
@@ -2466,6 +2683,7 @@
     </w:p>
     <w:p>
       <w:r>
+        <w:lastRenderedPageBreak/>
         <w:t>Requirement: The application should perform daily backups of all user data and must be capable of restoring this data in case of failures, ensuring no data loss.</w:t>
       </w:r>
     </w:p>
@@ -2479,11 +2697,13 @@
       <w:r>
         <w:t>Requirement: Users should be able to navigate and utilize the application's main features within 5 minutes of first-time use without needing external guidance.</w:t>
       </w:r>
+      <w:r>
+        <w:t xml:space="preserve"> Screens are organized logically and buttons lead where they are expected.</w:t>
+      </w:r>
     </w:p>
     <w:p/>
     <w:p>
       <w:r>
-        <w:lastRenderedPageBreak/>
         <w:t>NF9: Accuracy – Crisis Detection</w:t>
       </w:r>
     </w:p>

</xml_diff>